<commit_message>
Added benefits and advantages/disadvantages
</commit_message>
<xml_diff>
--- a/aml.docx
+++ b/aml.docx
@@ -108,19 +108,55 @@
         </w:numPr>
       </w:pPr>
       <w:r>
-        <w:t>Tag data</w:t>
+        <w:t>Tag data using spacy tag editor then manually save that file as a text file.</w:t>
+      </w:r>
+    </w:p>
+    <w:p>
+      <w:pPr>
+        <w:pStyle w:val="ListParagraph"/>
+        <w:numPr>
+          <w:ilvl w:val="0"/>
+          <w:numId w:val="4"/>
+        </w:numPr>
+      </w:pPr>
+      <w:r>
+        <w:t>Run training script manually for 50 different</w:t>
       </w:r>
       <w:r>
         <w:t xml:space="preserve"> </w:t>
       </w:r>
       <w:r>
-        <w:t>using spacy tag editor then</w:t>
+        <w:t>models then evaluate each model performs based on f1-score of each entity.</w:t>
+      </w:r>
+    </w:p>
+    <w:p>
+      <w:pPr>
+        <w:pStyle w:val="ListParagraph"/>
+        <w:numPr>
+          <w:ilvl w:val="0"/>
+          <w:numId w:val="4"/>
+        </w:numPr>
+      </w:pPr>
+      <w:r>
+        <w:t>To perform prediction load all the necessary files of geolocation, vessel, port entities.</w:t>
+      </w:r>
+    </w:p>
+    <w:p>
+      <w:pPr>
+        <w:pStyle w:val="ListParagraph"/>
+        <w:numPr>
+          <w:ilvl w:val="0"/>
+          <w:numId w:val="4"/>
+        </w:numPr>
+      </w:pPr>
+      <w:r>
+        <w:t>Load bag of words file for port and city name</w:t>
       </w:r>
       <w:r>
         <w:t xml:space="preserve"> </w:t>
       </w:r>
       <w:r>
-        <w:t>manually save that file as a text file.</w:t>
+        <w:t>for removing confliction found in documents.</w:t>
       </w:r>
     </w:p>
     <w:p>
@@ -132,13 +168,7 @@
         </w:numPr>
       </w:pPr>
       <w:r>
-        <w:t>Run training script manually for 50 different</w:t>
-      </w:r>
-      <w:r>
-        <w:t xml:space="preserve"> </w:t>
-      </w:r>
-      <w:r>
-        <w:t>models then evaluate each model performs based on f1-score of each entity.</w:t>
+        <w:t>Generate folder for a specific date then move files into them then perform extraction like the seller, buyer, product, etc based on the page type.</w:t>
       </w:r>
     </w:p>
     <w:p>
@@ -150,13 +180,7 @@
         </w:numPr>
       </w:pPr>
       <w:r>
-        <w:t>To perform prediction load all the necessary</w:t>
-      </w:r>
-      <w:r>
-        <w:t xml:space="preserve"> </w:t>
-      </w:r>
-      <w:r>
-        <w:t>files of geolocation, vessel, port entities.</w:t>
+        <w:t>If page type is not applied then extract port,other location, and person name-related information.</w:t>
       </w:r>
     </w:p>
     <w:p>
@@ -168,13 +192,7 @@
         </w:numPr>
       </w:pPr>
       <w:r>
-        <w:t>Load bag of words file for port and city name</w:t>
-      </w:r>
-      <w:r>
-        <w:t xml:space="preserve"> </w:t>
-      </w:r>
-      <w:r>
-        <w:t>for removing confliction found in documents.</w:t>
+        <w:t>Product name if the product name is not present inside the application page.</w:t>
       </w:r>
     </w:p>
     <w:p>
@@ -186,13 +204,8 @@
         </w:numPr>
       </w:pPr>
       <w:r>
-        <w:t>Generate folder for a specific date then move files into them then</w:t>
-      </w:r>
-      <w:r>
-        <w:t xml:space="preserve"> </w:t>
-      </w:r>
-      <w:r>
-        <w:t>perform extraction like the seller, buyer, product, etc based on the page type.</w:t>
+        <w:lastRenderedPageBreak/>
+        <w:t>Fetch country name from NER model then compare with geolocation file for validation.</w:t>
       </w:r>
     </w:p>
     <w:p>
@@ -204,7 +217,7 @@
         </w:numPr>
       </w:pPr>
       <w:r>
-        <w:t>If page type is not applied then extract port,other location, and person name-related information.</w:t>
+        <w:t>Combine all port information into a single data frame like exporter, buyer, and other locations.</w:t>
       </w:r>
     </w:p>
     <w:p>
@@ -216,14 +229,7 @@
         </w:numPr>
       </w:pPr>
       <w:r>
-        <w:lastRenderedPageBreak/>
-        <w:t>Product name if the product name is not present</w:t>
-      </w:r>
-      <w:r>
-        <w:t xml:space="preserve"> </w:t>
-      </w:r>
-      <w:r>
-        <w:t>inside the application page.</w:t>
+        <w:t>Email extraction using regex.</w:t>
       </w:r>
     </w:p>
     <w:p>
@@ -235,55 +241,7 @@
         </w:numPr>
       </w:pPr>
       <w:r>
-        <w:t>Fetch country name from NER model then compare</w:t>
-      </w:r>
-      <w:r>
-        <w:t xml:space="preserve"> </w:t>
-      </w:r>
-      <w:r>
-        <w:t>with geolocation file for validation.</w:t>
-      </w:r>
-    </w:p>
-    <w:p>
-      <w:pPr>
-        <w:pStyle w:val="ListParagraph"/>
-        <w:numPr>
-          <w:ilvl w:val="0"/>
-          <w:numId w:val="4"/>
-        </w:numPr>
-      </w:pPr>
-      <w:r>
-        <w:t>Combine all port information into a single data frame like exporter, buyer, and other locations.</w:t>
-      </w:r>
-    </w:p>
-    <w:p>
-      <w:pPr>
-        <w:pStyle w:val="ListParagraph"/>
-        <w:numPr>
-          <w:ilvl w:val="0"/>
-          <w:numId w:val="4"/>
-        </w:numPr>
-      </w:pPr>
-      <w:r>
-        <w:t>Email extraction using regex.</w:t>
-      </w:r>
-    </w:p>
-    <w:p>
-      <w:pPr>
-        <w:pStyle w:val="ListParagraph"/>
-        <w:numPr>
-          <w:ilvl w:val="0"/>
-          <w:numId w:val="4"/>
-        </w:numPr>
-      </w:pPr>
-      <w:r>
-        <w:t>After all, data have been extracted create 2 files</w:t>
-      </w:r>
-      <w:r>
-        <w:t xml:space="preserve"> </w:t>
-      </w:r>
-      <w:r>
-        <w:t>complete and summarized excel file before summarization combine allorganization names.</w:t>
+        <w:t>After all, data have been extracted create 2 files complete and summarized excel file before summarization combine allorganization names.</w:t>
       </w:r>
     </w:p>
     <w:p>
@@ -405,8 +363,20 @@
         </w:numPr>
       </w:pPr>
       <w:r>
+        <w:t>Tag data using spacy tag editor then manually save that file as a text file so instead of doing this, we can use our geolocation, vessel, port file and salutation/regex for finding name then tag data automatically just cross-check from users to save time.</w:t>
+      </w:r>
+    </w:p>
+    <w:p>
+      <w:pPr>
+        <w:pStyle w:val="ListParagraph"/>
+        <w:numPr>
+          <w:ilvl w:val="0"/>
+          <w:numId w:val="6"/>
+        </w:numPr>
+      </w:pPr>
+      <w:r>
         <w:lastRenderedPageBreak/>
-        <w:t>Tag data using spacy tag editor then manually save that file as a text file so instead of doing this, we can use our geolocation, vessel, port file and salutation/regex for finding name then tag data automatically just cross-check from users to save time.</w:t>
+        <w:t>Once verification completed then move into a specific folder to start the training process automatically.</w:t>
       </w:r>
     </w:p>
     <w:p>
@@ -418,10 +388,7 @@
         </w:numPr>
       </w:pPr>
       <w:r>
-        <w:t xml:space="preserve">Once verification completed then move into a specific folder to start the </w:t>
-      </w:r>
-      <w:r>
-        <w:t>training process automatically.</w:t>
+        <w:t>Once training has started for 50 different models then evaluate each model performs based on f1-score for each entity then decide the best model by automatically comparing with the previous model performs. All model performs should be stored inside DB as part of logs.</w:t>
       </w:r>
     </w:p>
     <w:p>
@@ -433,10 +400,7 @@
         </w:numPr>
       </w:pPr>
       <w:r>
-        <w:t>Once training has started for 50 different models then evaluate each model performs based on f1-score for each entity then decide the best model by automatically comparing with the previous model performs. All model performs should be st</w:t>
-      </w:r>
-      <w:r>
-        <w:t>ored inside DB as part of logs.</w:t>
+        <w:t>To perform prediction fetch data from tables like geolocation, vessel, port, etc entities as per requirement.</w:t>
       </w:r>
     </w:p>
     <w:p>
@@ -448,10 +412,7 @@
         </w:numPr>
       </w:pPr>
       <w:r>
-        <w:t>To perform prediction fetch data from tables like geolocation, vessel, port, e</w:t>
-      </w:r>
-      <w:r>
-        <w:t>tc entities as per requirement.</w:t>
+        <w:t>Load bag of words file for port and city name for removing confliction found in documents.</w:t>
       </w:r>
     </w:p>
     <w:p>
@@ -463,10 +424,10 @@
         </w:numPr>
       </w:pPr>
       <w:r>
-        <w:t xml:space="preserve">Load bag of words file for port and city name for removing </w:t>
-      </w:r>
-      <w:r>
-        <w:t>confliction found in documents.</w:t>
+        <w:t>Proposed folder structure like a unique id-based folder for each pdf file then inside them folder for individual steps finally output excel file.</w:t>
+      </w:r>
+      <w:r>
+        <w:t>(reflect unique id on screen)</w:t>
       </w:r>
     </w:p>
     <w:p>
@@ -478,10 +439,7 @@
         </w:numPr>
       </w:pPr>
       <w:r>
-        <w:t>Proposed folder structure like a unique id-based folder for each pdf file then inside them folder for individual s</w:t>
-      </w:r>
-      <w:r>
-        <w:t>teps finally output excel file.</w:t>
+        <w:t>Fetch data like port, other location, and person name with other related information if page type is an application.</w:t>
       </w:r>
     </w:p>
     <w:p>
@@ -493,10 +451,7 @@
         </w:numPr>
       </w:pPr>
       <w:r>
-        <w:t xml:space="preserve">Fetch data like port, other location, and person name with other related information </w:t>
-      </w:r>
-      <w:r>
-        <w:t>if page type is an application.</w:t>
+        <w:t>Fetch data like product name if page type is not an application.</w:t>
       </w:r>
     </w:p>
     <w:p>
@@ -508,10 +463,7 @@
         </w:numPr>
       </w:pPr>
       <w:r>
-        <w:t>Fetch data like product name if p</w:t>
-      </w:r>
-      <w:r>
-        <w:t>age type is not an application.</w:t>
+        <w:t>Fetch data like a country name from NER model then compare with geolocation file for validation.</w:t>
       </w:r>
     </w:p>
     <w:p>
@@ -523,10 +475,7 @@
         </w:numPr>
       </w:pPr>
       <w:r>
-        <w:t>Fetch data like a country name from NER model then compare with g</w:t>
-      </w:r>
-      <w:r>
-        <w:t>eolocation file for validation.</w:t>
+        <w:t>Combine all port information into a single data frame like exporter, buyer, and other locations.</w:t>
       </w:r>
     </w:p>
     <w:p>
@@ -538,10 +487,7 @@
         </w:numPr>
       </w:pPr>
       <w:r>
-        <w:t>Combine all port information into a single data frame like export</w:t>
-      </w:r>
-      <w:r>
-        <w:t>er, buyer, and other locations.</w:t>
+        <w:t>Email extraction using regex.</w:t>
       </w:r>
     </w:p>
     <w:p>
@@ -553,7 +499,7 @@
         </w:numPr>
       </w:pPr>
       <w:r>
-        <w:t>Email extraction using regex.</w:t>
+        <w:t xml:space="preserve">Once all information is collected from text files then system generates 2 excel files one contents information with repeations in them and another contents summerized form of it. </w:t>
       </w:r>
     </w:p>
     <w:p>
@@ -565,10 +511,7 @@
         </w:numPr>
       </w:pPr>
       <w:r>
-        <w:t>Once all, data has been extracted we create 2 files with all information and based</w:t>
-      </w:r>
-      <w:r>
-        <w:t xml:space="preserve"> on that summerized excel file.</w:t>
+        <w:t>All this data is then inserted into db.</w:t>
       </w:r>
     </w:p>
     <w:p>
@@ -580,10 +523,19 @@
         </w:numPr>
       </w:pPr>
       <w:r>
-        <w:t xml:space="preserve">All this data is then </w:t>
-      </w:r>
-      <w:r>
-        <w:t>inserted into db.</w:t>
+        <w:t>Validate extracted data by providing UI to end-user for cross-checking and option of updating extracted information</w:t>
+      </w:r>
+      <w:r>
+        <w:t xml:space="preserve"> with maker checker</w:t>
+      </w:r>
+      <w:r>
+        <w:t xml:space="preserve">. Updated information is sent to further processing </w:t>
+      </w:r>
+      <w:r>
+        <w:t>and will use to improve performes</w:t>
+      </w:r>
+      <w:r>
+        <w:t> of the system.</w:t>
       </w:r>
     </w:p>
     <w:p>
@@ -595,72 +547,631 @@
         </w:numPr>
       </w:pPr>
       <w:r>
-        <w:t>Validate extracted data by providing UI to end-user for cross-checking and option of updating extracted information. Updated information is sent to further processing and will use to </w:t>
-      </w:r>
-      <w:r>
-        <w:t>improve performs of the system.</w:t>
-      </w:r>
-    </w:p>
-    <w:p>
-      <w:pPr>
-        <w:pStyle w:val="ListParagraph"/>
-        <w:numPr>
-          <w:ilvl w:val="0"/>
-          <w:numId w:val="6"/>
-        </w:numPr>
-      </w:pPr>
-      <w:r>
         <w:t>Maintain logs for each step of the processes to identify completed stages and occurrences of a failure.</w:t>
       </w:r>
     </w:p>
     <w:p>
       <w:pPr>
-        <w:ind w:left="360"/>
-      </w:pPr>
-    </w:p>
-    <w:p>
-      <w:pPr>
-        <w:ind w:left="360"/>
-      </w:pPr>
-    </w:p>
-    <w:p>
-      <w:pPr>
-        <w:ind w:left="360"/>
-      </w:pPr>
-    </w:p>
-    <w:p>
-      <w:pPr>
-        <w:ind w:left="360"/>
-      </w:pPr>
-    </w:p>
-    <w:p>
-      <w:pPr>
-        <w:ind w:left="360"/>
-      </w:pPr>
-    </w:p>
-    <w:p>
-      <w:pPr>
-        <w:ind w:left="360"/>
-      </w:pPr>
-    </w:p>
-    <w:p>
-      <w:pPr>
-        <w:ind w:left="360"/>
-      </w:pPr>
-    </w:p>
-    <w:p>
-      <w:pPr>
-        <w:ind w:left="360"/>
-      </w:pPr>
-    </w:p>
-    <w:p>
-      <w:pPr>
-        <w:ind w:left="360"/>
-      </w:pPr>
-    </w:p>
-    <w:p>
-      <w:pPr>
-        <w:ind w:left="360"/>
+        <w:rPr>
+          <w:b/>
+          <w:sz w:val="32"/>
+          <w:szCs w:val="32"/>
+        </w:rPr>
+      </w:pPr>
+      <w:r>
+        <w:rPr>
+          <w:b/>
+          <w:sz w:val="32"/>
+          <w:szCs w:val="32"/>
+        </w:rPr>
+        <w:t>Advantages</w:t>
+      </w:r>
+    </w:p>
+    <w:p>
+      <w:pPr>
+        <w:pStyle w:val="ListParagraph"/>
+        <w:numPr>
+          <w:ilvl w:val="0"/>
+          <w:numId w:val="10"/>
+        </w:numPr>
+        <w:rPr>
+          <w:sz w:val="24"/>
+          <w:szCs w:val="24"/>
+        </w:rPr>
+      </w:pPr>
+      <w:r>
+        <w:rPr>
+          <w:sz w:val="24"/>
+          <w:szCs w:val="24"/>
+        </w:rPr>
+        <w:t xml:space="preserve">Automatic data tagging using </w:t>
+      </w:r>
+      <w:r>
+        <w:rPr>
+          <w:sz w:val="24"/>
+          <w:szCs w:val="24"/>
+        </w:rPr>
+        <w:t>available information leads to reduction in tagging time.</w:t>
+      </w:r>
+    </w:p>
+    <w:p>
+      <w:pPr>
+        <w:pStyle w:val="ListParagraph"/>
+        <w:numPr>
+          <w:ilvl w:val="0"/>
+          <w:numId w:val="10"/>
+        </w:numPr>
+        <w:rPr>
+          <w:sz w:val="24"/>
+          <w:szCs w:val="24"/>
+        </w:rPr>
+      </w:pPr>
+      <w:r>
+        <w:rPr>
+          <w:sz w:val="24"/>
+          <w:szCs w:val="24"/>
+        </w:rPr>
+        <w:t>Manual training process will be removed so time saving for report generation and evaluation of the model and it’s updation.</w:t>
+      </w:r>
+    </w:p>
+    <w:p>
+      <w:pPr>
+        <w:pStyle w:val="ListParagraph"/>
+        <w:numPr>
+          <w:ilvl w:val="0"/>
+          <w:numId w:val="10"/>
+        </w:numPr>
+        <w:rPr>
+          <w:sz w:val="24"/>
+          <w:szCs w:val="24"/>
+        </w:rPr>
+      </w:pPr>
+      <w:r>
+        <w:rPr>
+          <w:sz w:val="24"/>
+          <w:szCs w:val="24"/>
+        </w:rPr>
+        <w:t>Moving from file base loading to DB base data loading leads to secure information.</w:t>
+      </w:r>
+    </w:p>
+    <w:p>
+      <w:pPr>
+        <w:pStyle w:val="ListParagraph"/>
+        <w:numPr>
+          <w:ilvl w:val="0"/>
+          <w:numId w:val="10"/>
+        </w:numPr>
+        <w:rPr>
+          <w:sz w:val="24"/>
+          <w:szCs w:val="24"/>
+        </w:rPr>
+      </w:pPr>
+      <w:r>
+        <w:rPr>
+          <w:sz w:val="24"/>
+          <w:szCs w:val="24"/>
+        </w:rPr>
+        <w:t xml:space="preserve">Multiple methods of </w:t>
+      </w:r>
+      <w:r>
+        <w:rPr>
+          <w:sz w:val="24"/>
+          <w:szCs w:val="24"/>
+        </w:rPr>
+        <w:t>extracting</w:t>
+      </w:r>
+      <w:r>
+        <w:rPr>
+          <w:sz w:val="24"/>
+          <w:szCs w:val="24"/>
+        </w:rPr>
+        <w:t xml:space="preserve"> data helps us to hand failure of </w:t>
+      </w:r>
+      <w:r>
+        <w:rPr>
+          <w:sz w:val="24"/>
+          <w:szCs w:val="24"/>
+        </w:rPr>
+        <w:t>other</w:t>
+      </w:r>
+      <w:r>
+        <w:rPr>
+          <w:sz w:val="24"/>
+          <w:szCs w:val="24"/>
+        </w:rPr>
+        <w:t xml:space="preserve"> method</w:t>
+      </w:r>
+      <w:r>
+        <w:rPr>
+          <w:sz w:val="24"/>
+          <w:szCs w:val="24"/>
+        </w:rPr>
+        <w:t>.</w:t>
+      </w:r>
+    </w:p>
+    <w:p>
+      <w:pPr>
+        <w:pStyle w:val="ListParagraph"/>
+        <w:numPr>
+          <w:ilvl w:val="0"/>
+          <w:numId w:val="10"/>
+        </w:numPr>
+        <w:rPr>
+          <w:sz w:val="24"/>
+          <w:szCs w:val="24"/>
+        </w:rPr>
+      </w:pPr>
+      <w:r>
+        <w:rPr>
+          <w:sz w:val="24"/>
+          <w:szCs w:val="24"/>
+        </w:rPr>
+        <w:t>Editing option to improve result by manual intervention that’s better data tag and repeation of training cycle.</w:t>
+      </w:r>
+    </w:p>
+    <w:p>
+      <w:pPr>
+        <w:pStyle w:val="ListParagraph"/>
+        <w:numPr>
+          <w:ilvl w:val="0"/>
+          <w:numId w:val="10"/>
+        </w:numPr>
+        <w:rPr>
+          <w:sz w:val="24"/>
+          <w:szCs w:val="24"/>
+        </w:rPr>
+      </w:pPr>
+      <w:r>
+        <w:rPr>
+          <w:sz w:val="24"/>
+          <w:szCs w:val="24"/>
+        </w:rPr>
+        <w:t xml:space="preserve">Maintaining logs of each step of the process to keep track of </w:t>
+      </w:r>
+      <w:r>
+        <w:rPr>
+          <w:sz w:val="24"/>
+          <w:szCs w:val="24"/>
+        </w:rPr>
+        <w:t>processes.</w:t>
+      </w:r>
+    </w:p>
+    <w:p>
+      <w:pPr>
+        <w:rPr>
+          <w:b/>
+          <w:sz w:val="32"/>
+          <w:szCs w:val="32"/>
+        </w:rPr>
+      </w:pPr>
+      <w:r>
+        <w:rPr>
+          <w:b/>
+          <w:sz w:val="32"/>
+          <w:szCs w:val="32"/>
+        </w:rPr>
+        <w:t>Disadvantages</w:t>
+      </w:r>
+    </w:p>
+    <w:p>
+      <w:pPr>
+        <w:pStyle w:val="ListParagraph"/>
+        <w:numPr>
+          <w:ilvl w:val="0"/>
+          <w:numId w:val="11"/>
+        </w:numPr>
+        <w:rPr>
+          <w:sz w:val="24"/>
+          <w:szCs w:val="24"/>
+        </w:rPr>
+      </w:pPr>
+      <w:r>
+        <w:rPr>
+          <w:sz w:val="24"/>
+          <w:szCs w:val="24"/>
+        </w:rPr>
+        <w:t>Manual cross checking of data properly tagged or not and in case of failed to identify entities then tag them manually</w:t>
+      </w:r>
+      <w:r>
+        <w:rPr>
+          <w:sz w:val="24"/>
+          <w:szCs w:val="24"/>
+        </w:rPr>
+        <w:t>.</w:t>
+      </w:r>
+    </w:p>
+    <w:p>
+      <w:pPr>
+        <w:pStyle w:val="ListParagraph"/>
+        <w:numPr>
+          <w:ilvl w:val="0"/>
+          <w:numId w:val="11"/>
+        </w:numPr>
+        <w:rPr>
+          <w:sz w:val="24"/>
+          <w:szCs w:val="24"/>
+        </w:rPr>
+      </w:pPr>
+      <w:r>
+        <w:rPr>
+          <w:sz w:val="24"/>
+          <w:szCs w:val="24"/>
+        </w:rPr>
+        <w:t>Keep up to date the DB tables of keywords to perform automation in tagging</w:t>
+      </w:r>
+      <w:r>
+        <w:rPr>
+          <w:sz w:val="24"/>
+          <w:szCs w:val="24"/>
+        </w:rPr>
+        <w:t>.</w:t>
+      </w:r>
+    </w:p>
+    <w:p>
+      <w:pPr>
+        <w:rPr>
+          <w:b/>
+          <w:sz w:val="32"/>
+          <w:szCs w:val="32"/>
+        </w:rPr>
+      </w:pPr>
+    </w:p>
+    <w:p>
+      <w:pPr>
+        <w:rPr>
+          <w:b/>
+          <w:sz w:val="32"/>
+          <w:szCs w:val="32"/>
+        </w:rPr>
+      </w:pPr>
+    </w:p>
+    <w:p>
+      <w:pPr>
+        <w:rPr>
+          <w:b/>
+          <w:sz w:val="32"/>
+          <w:szCs w:val="32"/>
+        </w:rPr>
+      </w:pPr>
+      <w:r>
+        <w:rPr>
+          <w:b/>
+          <w:sz w:val="32"/>
+          <w:szCs w:val="32"/>
+        </w:rPr>
+        <w:lastRenderedPageBreak/>
+        <w:t>Benefits for end user</w:t>
+      </w:r>
+    </w:p>
+    <w:p>
+      <w:pPr>
+        <w:pStyle w:val="ListParagraph"/>
+        <w:numPr>
+          <w:ilvl w:val="0"/>
+          <w:numId w:val="12"/>
+        </w:numPr>
+        <w:rPr>
+          <w:b/>
+          <w:sz w:val="32"/>
+          <w:szCs w:val="32"/>
+        </w:rPr>
+      </w:pPr>
+      <w:r>
+        <w:rPr>
+          <w:sz w:val="24"/>
+          <w:szCs w:val="24"/>
+        </w:rPr>
+        <w:t>Option of editing incorrect extract value</w:t>
+      </w:r>
+      <w:r>
+        <w:rPr>
+          <w:sz w:val="24"/>
+          <w:szCs w:val="24"/>
+        </w:rPr>
+        <w:t>.</w:t>
+      </w:r>
+    </w:p>
+    <w:p>
+      <w:pPr>
+        <w:pStyle w:val="ListParagraph"/>
+        <w:numPr>
+          <w:ilvl w:val="0"/>
+          <w:numId w:val="12"/>
+        </w:numPr>
+        <w:rPr>
+          <w:b/>
+          <w:sz w:val="32"/>
+          <w:szCs w:val="32"/>
+        </w:rPr>
+      </w:pPr>
+      <w:r>
+        <w:rPr>
+          <w:sz w:val="24"/>
+          <w:szCs w:val="24"/>
+        </w:rPr>
+        <w:t>Complete flow can be handle by single pipeline</w:t>
+      </w:r>
+      <w:r>
+        <w:rPr>
+          <w:sz w:val="24"/>
+          <w:szCs w:val="24"/>
+        </w:rPr>
+        <w:t>.</w:t>
+      </w:r>
+    </w:p>
+    <w:p>
+      <w:pPr>
+        <w:rPr>
+          <w:b/>
+          <w:sz w:val="32"/>
+          <w:szCs w:val="32"/>
+        </w:rPr>
+      </w:pPr>
+      <w:r>
+        <w:rPr>
+          <w:b/>
+          <w:sz w:val="32"/>
+          <w:szCs w:val="32"/>
+        </w:rPr>
+        <w:t>Benefits for IT</w:t>
+      </w:r>
+    </w:p>
+    <w:p>
+      <w:pPr>
+        <w:pStyle w:val="ListParagraph"/>
+        <w:numPr>
+          <w:ilvl w:val="0"/>
+          <w:numId w:val="13"/>
+        </w:numPr>
+        <w:rPr>
+          <w:b/>
+          <w:sz w:val="32"/>
+          <w:szCs w:val="32"/>
+        </w:rPr>
+      </w:pPr>
+      <w:r>
+        <w:rPr>
+          <w:sz w:val="24"/>
+          <w:szCs w:val="24"/>
+        </w:rPr>
+        <w:t>No more requirement of complete manual tagging</w:t>
+      </w:r>
+      <w:r>
+        <w:rPr>
+          <w:sz w:val="24"/>
+          <w:szCs w:val="24"/>
+        </w:rPr>
+        <w:t>.</w:t>
+      </w:r>
+    </w:p>
+    <w:p>
+      <w:pPr>
+        <w:pStyle w:val="ListParagraph"/>
+        <w:numPr>
+          <w:ilvl w:val="0"/>
+          <w:numId w:val="13"/>
+        </w:numPr>
+        <w:rPr>
+          <w:b/>
+          <w:sz w:val="32"/>
+          <w:szCs w:val="32"/>
+        </w:rPr>
+      </w:pPr>
+      <w:r>
+        <w:rPr>
+          <w:sz w:val="24"/>
+          <w:szCs w:val="24"/>
+        </w:rPr>
+        <w:t>Multiple methods to extract same value so less chances of failure.</w:t>
+      </w:r>
+    </w:p>
+    <w:p>
+      <w:pPr>
+        <w:pStyle w:val="ListParagraph"/>
+        <w:numPr>
+          <w:ilvl w:val="0"/>
+          <w:numId w:val="13"/>
+        </w:numPr>
+        <w:rPr>
+          <w:b/>
+          <w:sz w:val="32"/>
+          <w:szCs w:val="32"/>
+        </w:rPr>
+      </w:pPr>
+      <w:r>
+        <w:rPr>
+          <w:sz w:val="24"/>
+          <w:szCs w:val="24"/>
+        </w:rPr>
+        <w:t>Easy to debug issues due to restructuring codedbase</w:t>
+      </w:r>
+      <w:r>
+        <w:rPr>
+          <w:sz w:val="24"/>
+          <w:szCs w:val="24"/>
+        </w:rPr>
+        <w:t>.</w:t>
+      </w:r>
+    </w:p>
+    <w:p>
+      <w:pPr>
+        <w:pStyle w:val="ListParagraph"/>
+        <w:numPr>
+          <w:ilvl w:val="0"/>
+          <w:numId w:val="13"/>
+        </w:numPr>
+        <w:rPr>
+          <w:b/>
+          <w:sz w:val="32"/>
+          <w:szCs w:val="32"/>
+        </w:rPr>
+      </w:pPr>
+      <w:r>
+        <w:rPr>
+          <w:sz w:val="24"/>
+          <w:szCs w:val="24"/>
+        </w:rPr>
+        <w:t>No manual trigging for training or retraining it will be completely automate using tools like AirFlow.</w:t>
+      </w:r>
+    </w:p>
+    <w:p>
+      <w:pPr>
+        <w:rPr>
+          <w:b/>
+          <w:sz w:val="36"/>
+          <w:szCs w:val="36"/>
+          <w:u w:val="single"/>
+        </w:rPr>
+      </w:pPr>
+    </w:p>
+    <w:p>
+      <w:pPr>
+        <w:rPr>
+          <w:b/>
+          <w:sz w:val="36"/>
+          <w:szCs w:val="36"/>
+          <w:u w:val="single"/>
+        </w:rPr>
+      </w:pPr>
+    </w:p>
+    <w:p>
+      <w:pPr>
+        <w:rPr>
+          <w:b/>
+          <w:sz w:val="36"/>
+          <w:szCs w:val="36"/>
+          <w:u w:val="single"/>
+        </w:rPr>
+      </w:pPr>
+    </w:p>
+    <w:p>
+      <w:pPr>
+        <w:rPr>
+          <w:b/>
+          <w:sz w:val="36"/>
+          <w:szCs w:val="36"/>
+          <w:u w:val="single"/>
+        </w:rPr>
+      </w:pPr>
+    </w:p>
+    <w:p>
+      <w:pPr>
+        <w:rPr>
+          <w:b/>
+          <w:sz w:val="36"/>
+          <w:szCs w:val="36"/>
+          <w:u w:val="single"/>
+        </w:rPr>
+      </w:pPr>
+    </w:p>
+    <w:p>
+      <w:pPr>
+        <w:rPr>
+          <w:b/>
+          <w:sz w:val="36"/>
+          <w:szCs w:val="36"/>
+          <w:u w:val="single"/>
+        </w:rPr>
+      </w:pPr>
+    </w:p>
+    <w:p>
+      <w:pPr>
+        <w:rPr>
+          <w:b/>
+          <w:sz w:val="36"/>
+          <w:szCs w:val="36"/>
+          <w:u w:val="single"/>
+        </w:rPr>
+      </w:pPr>
+    </w:p>
+    <w:p>
+      <w:pPr>
+        <w:rPr>
+          <w:b/>
+          <w:sz w:val="36"/>
+          <w:szCs w:val="36"/>
+          <w:u w:val="single"/>
+        </w:rPr>
+      </w:pPr>
+    </w:p>
+    <w:p>
+      <w:pPr>
+        <w:rPr>
+          <w:b/>
+          <w:sz w:val="36"/>
+          <w:szCs w:val="36"/>
+          <w:u w:val="single"/>
+        </w:rPr>
+      </w:pPr>
+    </w:p>
+    <w:p>
+      <w:pPr>
+        <w:rPr>
+          <w:b/>
+          <w:sz w:val="36"/>
+          <w:szCs w:val="36"/>
+          <w:u w:val="single"/>
+        </w:rPr>
+      </w:pPr>
+    </w:p>
+    <w:p>
+      <w:pPr>
+        <w:rPr>
+          <w:b/>
+          <w:sz w:val="36"/>
+          <w:szCs w:val="36"/>
+          <w:u w:val="single"/>
+        </w:rPr>
+      </w:pPr>
+    </w:p>
+    <w:p>
+      <w:pPr>
+        <w:rPr>
+          <w:b/>
+          <w:sz w:val="36"/>
+          <w:szCs w:val="36"/>
+          <w:u w:val="single"/>
+        </w:rPr>
+      </w:pPr>
+    </w:p>
+    <w:p>
+      <w:pPr>
+        <w:rPr>
+          <w:b/>
+          <w:sz w:val="36"/>
+          <w:szCs w:val="36"/>
+          <w:u w:val="single"/>
+        </w:rPr>
+      </w:pPr>
+    </w:p>
+    <w:p>
+      <w:pPr>
+        <w:rPr>
+          <w:b/>
+          <w:sz w:val="36"/>
+          <w:szCs w:val="36"/>
+          <w:u w:val="single"/>
+        </w:rPr>
+      </w:pPr>
+    </w:p>
+    <w:p>
+      <w:pPr>
+        <w:rPr>
+          <w:b/>
+          <w:sz w:val="36"/>
+          <w:szCs w:val="36"/>
+          <w:u w:val="single"/>
+        </w:rPr>
+      </w:pPr>
+    </w:p>
+    <w:p>
+      <w:pPr>
+        <w:rPr>
+          <w:b/>
+          <w:sz w:val="36"/>
+          <w:szCs w:val="36"/>
+          <w:u w:val="single"/>
+        </w:rPr>
       </w:pPr>
     </w:p>
     <w:p>
@@ -1030,6 +1541,26 @@
           <w:ilvl w:val="0"/>
           <w:numId w:val="7"/>
         </w:numPr>
+        <w:rPr>
+          <w:sz w:val="24"/>
+          <w:szCs w:val="24"/>
+        </w:rPr>
+      </w:pPr>
+      <w:r>
+        <w:rPr>
+          <w:sz w:val="24"/>
+          <w:szCs w:val="24"/>
+        </w:rPr>
+        <w:t xml:space="preserve">Once all information is collected from text files then system generates 2 excel files one contents information with repeations in them and another contents summerized form of it. </w:t>
+      </w:r>
+    </w:p>
+    <w:p>
+      <w:pPr>
+        <w:pStyle w:val="ListParagraph"/>
+        <w:numPr>
+          <w:ilvl w:val="0"/>
+          <w:numId w:val="7"/>
+        </w:numPr>
         <w:spacing w:after="0" w:line="240" w:lineRule="auto"/>
         <w:rPr>
           <w:rFonts w:eastAsia="Times New Roman" w:cstheme="minorHAnsi"/>
@@ -1045,7 +1576,7 @@
           <w:szCs w:val="24"/>
           <w:lang w:eastAsia="en-IN"/>
         </w:rPr>
-        <w:t>Once all, data has been extracted we create 2 files with all information and based on that summarized excel file.</w:t>
+        <w:t>All this data is then inserted into db.</w:t>
       </w:r>
     </w:p>
     <w:p>
@@ -1070,7 +1601,7 @@
           <w:szCs w:val="24"/>
           <w:lang w:eastAsia="en-IN"/>
         </w:rPr>
-        <w:t>All this data is then inserted into db.</w:t>
+        <w:t>Validate extracted data by providing UI to end-user for cross-checking and option of updating extracted information. Updated information is sent to further processing and will use to improve performs of the system.</w:t>
       </w:r>
     </w:p>
     <w:p>
@@ -1080,30 +1611,343 @@
           <w:ilvl w:val="0"/>
           <w:numId w:val="7"/>
         </w:numPr>
-        <w:spacing w:after="0" w:line="240" w:lineRule="auto"/>
+        <w:rPr>
+          <w:rFonts w:cstheme="minorHAnsi"/>
+        </w:rPr>
+      </w:pPr>
+      <w:r>
         <w:rPr>
           <w:rFonts w:eastAsia="Times New Roman" w:cstheme="minorHAnsi"/>
           <w:sz w:val="24"/>
           <w:szCs w:val="24"/>
           <w:lang w:eastAsia="en-IN"/>
         </w:rPr>
-      </w:pPr>
-      <w:r>
-        <w:rPr>
-          <w:rFonts w:eastAsia="Times New Roman" w:cstheme="minorHAnsi"/>
-          <w:sz w:val="24"/>
-          <w:szCs w:val="24"/>
-          <w:lang w:eastAsia="en-IN"/>
-        </w:rPr>
-        <w:t>Validate extracted data by providing UI to end-user for cross-checking and option of updating extracted information. Updated information is sent to further processing and will use to improve performs of the system.</w:t>
-      </w:r>
-    </w:p>
-    <w:p>
-      <w:pPr>
-        <w:pStyle w:val="ListParagraph"/>
-        <w:numPr>
-          <w:ilvl w:val="0"/>
-          <w:numId w:val="7"/>
+        <w:t>Maintain logs for each step of the processes to identify completed stages and occurrences of a failure.</w:t>
+      </w:r>
+    </w:p>
+    <w:p>
+      <w:pPr>
+        <w:rPr>
+          <w:b/>
+          <w:sz w:val="32"/>
+          <w:szCs w:val="32"/>
+        </w:rPr>
+      </w:pPr>
+      <w:r>
+        <w:rPr>
+          <w:b/>
+          <w:sz w:val="32"/>
+          <w:szCs w:val="32"/>
+        </w:rPr>
+        <w:t>Advantages</w:t>
+      </w:r>
+    </w:p>
+    <w:p>
+      <w:pPr>
+        <w:pStyle w:val="ListParagraph"/>
+        <w:numPr>
+          <w:ilvl w:val="0"/>
+          <w:numId w:val="14"/>
+        </w:numPr>
+        <w:rPr>
+          <w:sz w:val="24"/>
+          <w:szCs w:val="24"/>
+        </w:rPr>
+      </w:pPr>
+      <w:r>
+        <w:rPr>
+          <w:sz w:val="24"/>
+          <w:szCs w:val="24"/>
+        </w:rPr>
+        <w:t>No need of tagging data only general purpose pre trained model will be used of libraries like spacy, duckling</w:t>
+      </w:r>
+      <w:bookmarkStart w:id="0" w:name="_GoBack"/>
+      <w:bookmarkEnd w:id="0"/>
+      <w:r>
+        <w:rPr>
+          <w:sz w:val="24"/>
+          <w:szCs w:val="24"/>
+        </w:rPr>
+        <w:t>.</w:t>
+      </w:r>
+    </w:p>
+    <w:p>
+      <w:pPr>
+        <w:pStyle w:val="ListParagraph"/>
+        <w:numPr>
+          <w:ilvl w:val="0"/>
+          <w:numId w:val="14"/>
+        </w:numPr>
+        <w:rPr>
+          <w:sz w:val="24"/>
+          <w:szCs w:val="24"/>
+        </w:rPr>
+      </w:pPr>
+      <w:r>
+        <w:rPr>
+          <w:sz w:val="24"/>
+          <w:szCs w:val="24"/>
+        </w:rPr>
+        <w:t>Moving from file base loading to DB base data loading leads to secure information.</w:t>
+      </w:r>
+    </w:p>
+    <w:p>
+      <w:pPr>
+        <w:pStyle w:val="ListParagraph"/>
+        <w:numPr>
+          <w:ilvl w:val="0"/>
+          <w:numId w:val="14"/>
+        </w:numPr>
+        <w:rPr>
+          <w:sz w:val="24"/>
+          <w:szCs w:val="24"/>
+        </w:rPr>
+      </w:pPr>
+      <w:r>
+        <w:rPr>
+          <w:sz w:val="24"/>
+          <w:szCs w:val="24"/>
+        </w:rPr>
+        <w:t>Multiple methods of extracting data helps us to hand failure of other method.</w:t>
+      </w:r>
+    </w:p>
+    <w:p>
+      <w:pPr>
+        <w:pStyle w:val="ListParagraph"/>
+        <w:numPr>
+          <w:ilvl w:val="0"/>
+          <w:numId w:val="14"/>
+        </w:numPr>
+        <w:rPr>
+          <w:sz w:val="24"/>
+          <w:szCs w:val="24"/>
+        </w:rPr>
+      </w:pPr>
+      <w:r>
+        <w:rPr>
+          <w:sz w:val="24"/>
+          <w:szCs w:val="24"/>
+        </w:rPr>
+        <w:t>Editing option to improve result by manual intervention that’s better data tag and repeation of training cycle.</w:t>
+      </w:r>
+    </w:p>
+    <w:p>
+      <w:pPr>
+        <w:pStyle w:val="ListParagraph"/>
+        <w:numPr>
+          <w:ilvl w:val="0"/>
+          <w:numId w:val="14"/>
+        </w:numPr>
+        <w:rPr>
+          <w:sz w:val="24"/>
+          <w:szCs w:val="24"/>
+        </w:rPr>
+      </w:pPr>
+      <w:r>
+        <w:rPr>
+          <w:sz w:val="24"/>
+          <w:szCs w:val="24"/>
+        </w:rPr>
+        <w:t>Maintaining logs of each step of the process to keep track of processes.</w:t>
+      </w:r>
+    </w:p>
+    <w:p>
+      <w:pPr>
+        <w:rPr>
+          <w:b/>
+          <w:sz w:val="32"/>
+          <w:szCs w:val="32"/>
+        </w:rPr>
+      </w:pPr>
+      <w:r>
+        <w:rPr>
+          <w:b/>
+          <w:sz w:val="32"/>
+          <w:szCs w:val="32"/>
+        </w:rPr>
+        <w:t>Disadvantages</w:t>
+      </w:r>
+    </w:p>
+    <w:p>
+      <w:pPr>
+        <w:pStyle w:val="ListParagraph"/>
+        <w:numPr>
+          <w:ilvl w:val="0"/>
+          <w:numId w:val="15"/>
+        </w:numPr>
+        <w:rPr>
+          <w:sz w:val="24"/>
+          <w:szCs w:val="24"/>
+        </w:rPr>
+      </w:pPr>
+      <w:r>
+        <w:rPr>
+          <w:sz w:val="24"/>
+          <w:szCs w:val="24"/>
+        </w:rPr>
+        <w:t>Keep up to date the DB tables of keywords to perform automation in tagging.</w:t>
+      </w:r>
+    </w:p>
+    <w:p>
+      <w:pPr>
+        <w:rPr>
+          <w:b/>
+          <w:sz w:val="32"/>
+          <w:szCs w:val="32"/>
+        </w:rPr>
+      </w:pPr>
+      <w:r>
+        <w:rPr>
+          <w:b/>
+          <w:sz w:val="32"/>
+          <w:szCs w:val="32"/>
+        </w:rPr>
+        <w:t>Benefits for end user</w:t>
+      </w:r>
+    </w:p>
+    <w:p>
+      <w:pPr>
+        <w:pStyle w:val="ListParagraph"/>
+        <w:numPr>
+          <w:ilvl w:val="0"/>
+          <w:numId w:val="16"/>
+        </w:numPr>
+        <w:rPr>
+          <w:b/>
+          <w:sz w:val="32"/>
+          <w:szCs w:val="32"/>
+        </w:rPr>
+      </w:pPr>
+      <w:r>
+        <w:rPr>
+          <w:sz w:val="24"/>
+          <w:szCs w:val="24"/>
+        </w:rPr>
+        <w:t>Option of editing incorrect extract value.</w:t>
+      </w:r>
+    </w:p>
+    <w:p>
+      <w:pPr>
+        <w:pStyle w:val="ListParagraph"/>
+        <w:numPr>
+          <w:ilvl w:val="0"/>
+          <w:numId w:val="16"/>
+        </w:numPr>
+        <w:rPr>
+          <w:b/>
+          <w:sz w:val="32"/>
+          <w:szCs w:val="32"/>
+        </w:rPr>
+      </w:pPr>
+      <w:r>
+        <w:rPr>
+          <w:sz w:val="24"/>
+          <w:szCs w:val="24"/>
+        </w:rPr>
+        <w:t>Complete flow can be handle by single pipeline.</w:t>
+      </w:r>
+    </w:p>
+    <w:p>
+      <w:pPr>
+        <w:rPr>
+          <w:b/>
+          <w:sz w:val="32"/>
+          <w:szCs w:val="32"/>
+        </w:rPr>
+      </w:pPr>
+      <w:r>
+        <w:rPr>
+          <w:b/>
+          <w:sz w:val="32"/>
+          <w:szCs w:val="32"/>
+        </w:rPr>
+        <w:lastRenderedPageBreak/>
+        <w:t>Benefits for IT</w:t>
+      </w:r>
+    </w:p>
+    <w:p>
+      <w:pPr>
+        <w:pStyle w:val="ListParagraph"/>
+        <w:numPr>
+          <w:ilvl w:val="0"/>
+          <w:numId w:val="17"/>
+        </w:numPr>
+        <w:rPr>
+          <w:b/>
+          <w:sz w:val="32"/>
+          <w:szCs w:val="32"/>
+        </w:rPr>
+      </w:pPr>
+      <w:r>
+        <w:rPr>
+          <w:sz w:val="24"/>
+          <w:szCs w:val="24"/>
+        </w:rPr>
+        <w:t>No more requirement of complete manual tagging</w:t>
+      </w:r>
+      <w:r>
+        <w:rPr>
+          <w:sz w:val="24"/>
+          <w:szCs w:val="24"/>
+        </w:rPr>
+        <w:t>.</w:t>
+      </w:r>
+    </w:p>
+    <w:p>
+      <w:pPr>
+        <w:pStyle w:val="ListParagraph"/>
+        <w:numPr>
+          <w:ilvl w:val="0"/>
+          <w:numId w:val="17"/>
+        </w:numPr>
+        <w:rPr>
+          <w:b/>
+          <w:sz w:val="32"/>
+          <w:szCs w:val="32"/>
+        </w:rPr>
+      </w:pPr>
+      <w:r>
+        <w:rPr>
+          <w:sz w:val="24"/>
+          <w:szCs w:val="24"/>
+        </w:rPr>
+        <w:t>Multiple methods to extract same value so less chances of failure.</w:t>
+      </w:r>
+    </w:p>
+    <w:p>
+      <w:pPr>
+        <w:pStyle w:val="ListParagraph"/>
+        <w:numPr>
+          <w:ilvl w:val="0"/>
+          <w:numId w:val="17"/>
+        </w:numPr>
+        <w:rPr>
+          <w:b/>
+          <w:sz w:val="32"/>
+          <w:szCs w:val="32"/>
+        </w:rPr>
+      </w:pPr>
+      <w:r>
+        <w:rPr>
+          <w:sz w:val="24"/>
+          <w:szCs w:val="24"/>
+        </w:rPr>
+        <w:t>Easy to debug issues due to restructuring codedbase</w:t>
+      </w:r>
+      <w:r>
+        <w:rPr>
+          <w:sz w:val="24"/>
+          <w:szCs w:val="24"/>
+        </w:rPr>
+        <w:t>.</w:t>
+      </w:r>
+    </w:p>
+    <w:p>
+      <w:pPr>
+        <w:pStyle w:val="ListParagraph"/>
+        <w:numPr>
+          <w:ilvl w:val="0"/>
+          <w:numId w:val="17"/>
         </w:numPr>
         <w:rPr>
           <w:rFonts w:cstheme="minorHAnsi"/>
@@ -1111,12 +1955,10 @@
       </w:pPr>
       <w:r>
         <w:rPr>
-          <w:rFonts w:eastAsia="Times New Roman" w:cstheme="minorHAnsi"/>
-          <w:sz w:val="24"/>
-          <w:szCs w:val="24"/>
-          <w:lang w:eastAsia="en-IN"/>
-        </w:rPr>
-        <w:t>Maintain logs for each step of the processes to identify completed stages and occurrences of a failure.</w:t>
+          <w:sz w:val="24"/>
+          <w:szCs w:val="24"/>
+        </w:rPr>
+        <w:t>No manual trigging for training or retraining it will be completely automate using tools like AirFlow.</w:t>
       </w:r>
     </w:p>
     <w:p>
@@ -1144,18 +1986,7 @@
           <w:szCs w:val="36"/>
           <w:u w:val="single"/>
         </w:rPr>
-        <w:t>Data Validation Scre</w:t>
-      </w:r>
-      <w:bookmarkStart w:id="0" w:name="_GoBack"/>
-      <w:bookmarkEnd w:id="0"/>
-      <w:r>
-        <w:rPr>
-          <w:b/>
-          <w:sz w:val="36"/>
-          <w:szCs w:val="36"/>
-          <w:u w:val="single"/>
-        </w:rPr>
-        <w:t>en</w:t>
+        <w:t>Data Validation Screen</w:t>
       </w:r>
     </w:p>
     <w:sectPr>
@@ -1171,6 +2002,188 @@
 <file path=word/numbering.xml><?xml version="1.0" encoding="utf-8"?>
 <w:numbering xmlns:wpc="http://schemas.microsoft.com/office/word/2010/wordprocessingCanvas" xmlns:mc="http://schemas.openxmlformats.org/markup-compatibility/2006" xmlns:o="urn:schemas-microsoft-com:office:office" xmlns:r="http://schemas.openxmlformats.org/officeDocument/2006/relationships" xmlns:m="http://schemas.openxmlformats.org/officeDocument/2006/math" xmlns:v="urn:schemas-microsoft-com:vml" xmlns:wp14="http://schemas.microsoft.com/office/word/2010/wordprocessingDrawing" xmlns:wp="http://schemas.openxmlformats.org/drawingml/2006/wordprocessingDrawing" xmlns:w10="urn:schemas-microsoft-com:office:word" xmlns:w="http://schemas.openxmlformats.org/wordprocessingml/2006/main" xmlns:w14="http://schemas.microsoft.com/office/word/2010/wordml" xmlns:w15="http://schemas.microsoft.com/office/word/2012/wordml" xmlns:wpg="http://schemas.microsoft.com/office/word/2010/wordprocessingGroup" xmlns:wpi="http://schemas.microsoft.com/office/word/2010/wordprocessingInk" xmlns:wne="http://schemas.microsoft.com/office/word/2006/wordml" xmlns:wps="http://schemas.microsoft.com/office/word/2010/wordprocessingShape" mc:Ignorable="w14 w15 wp14">
   <w:abstractNum w:abstractNumId="0">
+    <w:nsid w:val="004C0603"/>
+    <w:multiLevelType w:val="hybridMultilevel"/>
+    <w:tmpl w:val="BCB2826A"/>
+    <w:lvl w:ilvl="0" w:tplc="B5120C22">
+      <w:start w:val="1"/>
+      <w:numFmt w:val="decimal"/>
+      <w:lvlText w:val="%1."/>
+      <w:lvlJc w:val="left"/>
+      <w:pPr>
+        <w:ind w:left="720" w:hanging="360"/>
+      </w:pPr>
+      <w:rPr>
+        <w:b w:val="0"/>
+        <w:sz w:val="24"/>
+        <w:szCs w:val="24"/>
+      </w:rPr>
+    </w:lvl>
+    <w:lvl w:ilvl="1" w:tplc="40090019" w:tentative="1">
+      <w:start w:val="1"/>
+      <w:numFmt w:val="lowerLetter"/>
+      <w:lvlText w:val="%2."/>
+      <w:lvlJc w:val="left"/>
+      <w:pPr>
+        <w:ind w:left="1440" w:hanging="360"/>
+      </w:pPr>
+    </w:lvl>
+    <w:lvl w:ilvl="2" w:tplc="4009001B" w:tentative="1">
+      <w:start w:val="1"/>
+      <w:numFmt w:val="lowerRoman"/>
+      <w:lvlText w:val="%3."/>
+      <w:lvlJc w:val="right"/>
+      <w:pPr>
+        <w:ind w:left="2160" w:hanging="180"/>
+      </w:pPr>
+    </w:lvl>
+    <w:lvl w:ilvl="3" w:tplc="4009000F" w:tentative="1">
+      <w:start w:val="1"/>
+      <w:numFmt w:val="decimal"/>
+      <w:lvlText w:val="%4."/>
+      <w:lvlJc w:val="left"/>
+      <w:pPr>
+        <w:ind w:left="2880" w:hanging="360"/>
+      </w:pPr>
+    </w:lvl>
+    <w:lvl w:ilvl="4" w:tplc="40090019" w:tentative="1">
+      <w:start w:val="1"/>
+      <w:numFmt w:val="lowerLetter"/>
+      <w:lvlText w:val="%5."/>
+      <w:lvlJc w:val="left"/>
+      <w:pPr>
+        <w:ind w:left="3600" w:hanging="360"/>
+      </w:pPr>
+    </w:lvl>
+    <w:lvl w:ilvl="5" w:tplc="4009001B" w:tentative="1">
+      <w:start w:val="1"/>
+      <w:numFmt w:val="lowerRoman"/>
+      <w:lvlText w:val="%6."/>
+      <w:lvlJc w:val="right"/>
+      <w:pPr>
+        <w:ind w:left="4320" w:hanging="180"/>
+      </w:pPr>
+    </w:lvl>
+    <w:lvl w:ilvl="6" w:tplc="4009000F" w:tentative="1">
+      <w:start w:val="1"/>
+      <w:numFmt w:val="decimal"/>
+      <w:lvlText w:val="%7."/>
+      <w:lvlJc w:val="left"/>
+      <w:pPr>
+        <w:ind w:left="5040" w:hanging="360"/>
+      </w:pPr>
+    </w:lvl>
+    <w:lvl w:ilvl="7" w:tplc="40090019" w:tentative="1">
+      <w:start w:val="1"/>
+      <w:numFmt w:val="lowerLetter"/>
+      <w:lvlText w:val="%8."/>
+      <w:lvlJc w:val="left"/>
+      <w:pPr>
+        <w:ind w:left="5760" w:hanging="360"/>
+      </w:pPr>
+    </w:lvl>
+    <w:lvl w:ilvl="8" w:tplc="4009001B" w:tentative="1">
+      <w:start w:val="1"/>
+      <w:numFmt w:val="lowerRoman"/>
+      <w:lvlText w:val="%9."/>
+      <w:lvlJc w:val="right"/>
+      <w:pPr>
+        <w:ind w:left="6480" w:hanging="180"/>
+      </w:pPr>
+    </w:lvl>
+  </w:abstractNum>
+  <w:abstractNum w:abstractNumId="1">
+    <w:nsid w:val="041C4A84"/>
+    <w:multiLevelType w:val="hybridMultilevel"/>
+    <w:tmpl w:val="E35826BE"/>
+    <w:lvl w:ilvl="0" w:tplc="B5120C22">
+      <w:start w:val="1"/>
+      <w:numFmt w:val="decimal"/>
+      <w:lvlText w:val="%1."/>
+      <w:lvlJc w:val="left"/>
+      <w:pPr>
+        <w:ind w:left="720" w:hanging="360"/>
+      </w:pPr>
+      <w:rPr>
+        <w:b w:val="0"/>
+        <w:sz w:val="24"/>
+        <w:szCs w:val="24"/>
+      </w:rPr>
+    </w:lvl>
+    <w:lvl w:ilvl="1" w:tplc="40090019" w:tentative="1">
+      <w:start w:val="1"/>
+      <w:numFmt w:val="lowerLetter"/>
+      <w:lvlText w:val="%2."/>
+      <w:lvlJc w:val="left"/>
+      <w:pPr>
+        <w:ind w:left="1440" w:hanging="360"/>
+      </w:pPr>
+    </w:lvl>
+    <w:lvl w:ilvl="2" w:tplc="4009001B" w:tentative="1">
+      <w:start w:val="1"/>
+      <w:numFmt w:val="lowerRoman"/>
+      <w:lvlText w:val="%3."/>
+      <w:lvlJc w:val="right"/>
+      <w:pPr>
+        <w:ind w:left="2160" w:hanging="180"/>
+      </w:pPr>
+    </w:lvl>
+    <w:lvl w:ilvl="3" w:tplc="4009000F" w:tentative="1">
+      <w:start w:val="1"/>
+      <w:numFmt w:val="decimal"/>
+      <w:lvlText w:val="%4."/>
+      <w:lvlJc w:val="left"/>
+      <w:pPr>
+        <w:ind w:left="2880" w:hanging="360"/>
+      </w:pPr>
+    </w:lvl>
+    <w:lvl w:ilvl="4" w:tplc="40090019" w:tentative="1">
+      <w:start w:val="1"/>
+      <w:numFmt w:val="lowerLetter"/>
+      <w:lvlText w:val="%5."/>
+      <w:lvlJc w:val="left"/>
+      <w:pPr>
+        <w:ind w:left="3600" w:hanging="360"/>
+      </w:pPr>
+    </w:lvl>
+    <w:lvl w:ilvl="5" w:tplc="4009001B" w:tentative="1">
+      <w:start w:val="1"/>
+      <w:numFmt w:val="lowerRoman"/>
+      <w:lvlText w:val="%6."/>
+      <w:lvlJc w:val="right"/>
+      <w:pPr>
+        <w:ind w:left="4320" w:hanging="180"/>
+      </w:pPr>
+    </w:lvl>
+    <w:lvl w:ilvl="6" w:tplc="4009000F" w:tentative="1">
+      <w:start w:val="1"/>
+      <w:numFmt w:val="decimal"/>
+      <w:lvlText w:val="%7."/>
+      <w:lvlJc w:val="left"/>
+      <w:pPr>
+        <w:ind w:left="5040" w:hanging="360"/>
+      </w:pPr>
+    </w:lvl>
+    <w:lvl w:ilvl="7" w:tplc="40090019" w:tentative="1">
+      <w:start w:val="1"/>
+      <w:numFmt w:val="lowerLetter"/>
+      <w:lvlText w:val="%8."/>
+      <w:lvlJc w:val="left"/>
+      <w:pPr>
+        <w:ind w:left="5760" w:hanging="360"/>
+      </w:pPr>
+    </w:lvl>
+    <w:lvl w:ilvl="8" w:tplc="4009001B" w:tentative="1">
+      <w:start w:val="1"/>
+      <w:numFmt w:val="lowerRoman"/>
+      <w:lvlText w:val="%9."/>
+      <w:lvlJc w:val="right"/>
+      <w:pPr>
+        <w:ind w:left="6480" w:hanging="180"/>
+      </w:pPr>
+    </w:lvl>
+  </w:abstractNum>
+  <w:abstractNum w:abstractNumId="2">
     <w:nsid w:val="07BB4CBE"/>
     <w:multiLevelType w:val="hybridMultilevel"/>
     <w:tmpl w:val="BB9607DC"/>
@@ -1256,7 +2269,93 @@
       </w:pPr>
     </w:lvl>
   </w:abstractNum>
-  <w:abstractNum w:abstractNumId="1">
+  <w:abstractNum w:abstractNumId="3">
+    <w:nsid w:val="0AC60510"/>
+    <w:multiLevelType w:val="hybridMultilevel"/>
+    <w:tmpl w:val="B1CA4476"/>
+    <w:lvl w:ilvl="0" w:tplc="4009000F">
+      <w:start w:val="1"/>
+      <w:numFmt w:val="decimal"/>
+      <w:lvlText w:val="%1."/>
+      <w:lvlJc w:val="left"/>
+      <w:pPr>
+        <w:ind w:left="720" w:hanging="360"/>
+      </w:pPr>
+    </w:lvl>
+    <w:lvl w:ilvl="1" w:tplc="40090019" w:tentative="1">
+      <w:start w:val="1"/>
+      <w:numFmt w:val="lowerLetter"/>
+      <w:lvlText w:val="%2."/>
+      <w:lvlJc w:val="left"/>
+      <w:pPr>
+        <w:ind w:left="1440" w:hanging="360"/>
+      </w:pPr>
+    </w:lvl>
+    <w:lvl w:ilvl="2" w:tplc="4009001B" w:tentative="1">
+      <w:start w:val="1"/>
+      <w:numFmt w:val="lowerRoman"/>
+      <w:lvlText w:val="%3."/>
+      <w:lvlJc w:val="right"/>
+      <w:pPr>
+        <w:ind w:left="2160" w:hanging="180"/>
+      </w:pPr>
+    </w:lvl>
+    <w:lvl w:ilvl="3" w:tplc="4009000F" w:tentative="1">
+      <w:start w:val="1"/>
+      <w:numFmt w:val="decimal"/>
+      <w:lvlText w:val="%4."/>
+      <w:lvlJc w:val="left"/>
+      <w:pPr>
+        <w:ind w:left="2880" w:hanging="360"/>
+      </w:pPr>
+    </w:lvl>
+    <w:lvl w:ilvl="4" w:tplc="40090019" w:tentative="1">
+      <w:start w:val="1"/>
+      <w:numFmt w:val="lowerLetter"/>
+      <w:lvlText w:val="%5."/>
+      <w:lvlJc w:val="left"/>
+      <w:pPr>
+        <w:ind w:left="3600" w:hanging="360"/>
+      </w:pPr>
+    </w:lvl>
+    <w:lvl w:ilvl="5" w:tplc="4009001B" w:tentative="1">
+      <w:start w:val="1"/>
+      <w:numFmt w:val="lowerRoman"/>
+      <w:lvlText w:val="%6."/>
+      <w:lvlJc w:val="right"/>
+      <w:pPr>
+        <w:ind w:left="4320" w:hanging="180"/>
+      </w:pPr>
+    </w:lvl>
+    <w:lvl w:ilvl="6" w:tplc="4009000F" w:tentative="1">
+      <w:start w:val="1"/>
+      <w:numFmt w:val="decimal"/>
+      <w:lvlText w:val="%7."/>
+      <w:lvlJc w:val="left"/>
+      <w:pPr>
+        <w:ind w:left="5040" w:hanging="360"/>
+      </w:pPr>
+    </w:lvl>
+    <w:lvl w:ilvl="7" w:tplc="40090019" w:tentative="1">
+      <w:start w:val="1"/>
+      <w:numFmt w:val="lowerLetter"/>
+      <w:lvlText w:val="%8."/>
+      <w:lvlJc w:val="left"/>
+      <w:pPr>
+        <w:ind w:left="5760" w:hanging="360"/>
+      </w:pPr>
+    </w:lvl>
+    <w:lvl w:ilvl="8" w:tplc="4009001B" w:tentative="1">
+      <w:start w:val="1"/>
+      <w:numFmt w:val="lowerRoman"/>
+      <w:lvlText w:val="%9."/>
+      <w:lvlJc w:val="right"/>
+      <w:pPr>
+        <w:ind w:left="6480" w:hanging="180"/>
+      </w:pPr>
+    </w:lvl>
+  </w:abstractNum>
+  <w:abstractNum w:abstractNumId="4">
     <w:nsid w:val="1FC739F6"/>
     <w:multiLevelType w:val="hybridMultilevel"/>
     <w:tmpl w:val="1F869A56"/>
@@ -1368,7 +2467,7 @@
       </w:rPr>
     </w:lvl>
   </w:abstractNum>
-  <w:abstractNum w:abstractNumId="2">
+  <w:abstractNum w:abstractNumId="5">
     <w:nsid w:val="24713A75"/>
     <w:multiLevelType w:val="hybridMultilevel"/>
     <w:tmpl w:val="9B8E37F0"/>
@@ -1454,7 +2553,189 @@
       </w:pPr>
     </w:lvl>
   </w:abstractNum>
-  <w:abstractNum w:abstractNumId="3">
+  <w:abstractNum w:abstractNumId="6">
+    <w:nsid w:val="247A1B5C"/>
+    <w:multiLevelType w:val="hybridMultilevel"/>
+    <w:tmpl w:val="90E29048"/>
+    <w:lvl w:ilvl="0" w:tplc="B5120C22">
+      <w:start w:val="1"/>
+      <w:numFmt w:val="decimal"/>
+      <w:lvlText w:val="%1."/>
+      <w:lvlJc w:val="left"/>
+      <w:pPr>
+        <w:ind w:left="720" w:hanging="360"/>
+      </w:pPr>
+      <w:rPr>
+        <w:b w:val="0"/>
+        <w:sz w:val="24"/>
+        <w:szCs w:val="24"/>
+      </w:rPr>
+    </w:lvl>
+    <w:lvl w:ilvl="1" w:tplc="40090019" w:tentative="1">
+      <w:start w:val="1"/>
+      <w:numFmt w:val="lowerLetter"/>
+      <w:lvlText w:val="%2."/>
+      <w:lvlJc w:val="left"/>
+      <w:pPr>
+        <w:ind w:left="1440" w:hanging="360"/>
+      </w:pPr>
+    </w:lvl>
+    <w:lvl w:ilvl="2" w:tplc="4009001B" w:tentative="1">
+      <w:start w:val="1"/>
+      <w:numFmt w:val="lowerRoman"/>
+      <w:lvlText w:val="%3."/>
+      <w:lvlJc w:val="right"/>
+      <w:pPr>
+        <w:ind w:left="2160" w:hanging="180"/>
+      </w:pPr>
+    </w:lvl>
+    <w:lvl w:ilvl="3" w:tplc="4009000F" w:tentative="1">
+      <w:start w:val="1"/>
+      <w:numFmt w:val="decimal"/>
+      <w:lvlText w:val="%4."/>
+      <w:lvlJc w:val="left"/>
+      <w:pPr>
+        <w:ind w:left="2880" w:hanging="360"/>
+      </w:pPr>
+    </w:lvl>
+    <w:lvl w:ilvl="4" w:tplc="40090019" w:tentative="1">
+      <w:start w:val="1"/>
+      <w:numFmt w:val="lowerLetter"/>
+      <w:lvlText w:val="%5."/>
+      <w:lvlJc w:val="left"/>
+      <w:pPr>
+        <w:ind w:left="3600" w:hanging="360"/>
+      </w:pPr>
+    </w:lvl>
+    <w:lvl w:ilvl="5" w:tplc="4009001B" w:tentative="1">
+      <w:start w:val="1"/>
+      <w:numFmt w:val="lowerRoman"/>
+      <w:lvlText w:val="%6."/>
+      <w:lvlJc w:val="right"/>
+      <w:pPr>
+        <w:ind w:left="4320" w:hanging="180"/>
+      </w:pPr>
+    </w:lvl>
+    <w:lvl w:ilvl="6" w:tplc="4009000F" w:tentative="1">
+      <w:start w:val="1"/>
+      <w:numFmt w:val="decimal"/>
+      <w:lvlText w:val="%7."/>
+      <w:lvlJc w:val="left"/>
+      <w:pPr>
+        <w:ind w:left="5040" w:hanging="360"/>
+      </w:pPr>
+    </w:lvl>
+    <w:lvl w:ilvl="7" w:tplc="40090019" w:tentative="1">
+      <w:start w:val="1"/>
+      <w:numFmt w:val="lowerLetter"/>
+      <w:lvlText w:val="%8."/>
+      <w:lvlJc w:val="left"/>
+      <w:pPr>
+        <w:ind w:left="5760" w:hanging="360"/>
+      </w:pPr>
+    </w:lvl>
+    <w:lvl w:ilvl="8" w:tplc="4009001B" w:tentative="1">
+      <w:start w:val="1"/>
+      <w:numFmt w:val="lowerRoman"/>
+      <w:lvlText w:val="%9."/>
+      <w:lvlJc w:val="right"/>
+      <w:pPr>
+        <w:ind w:left="6480" w:hanging="180"/>
+      </w:pPr>
+    </w:lvl>
+  </w:abstractNum>
+  <w:abstractNum w:abstractNumId="7">
+    <w:nsid w:val="36A45EFE"/>
+    <w:multiLevelType w:val="hybridMultilevel"/>
+    <w:tmpl w:val="9BE4F5A8"/>
+    <w:lvl w:ilvl="0" w:tplc="B5120C22">
+      <w:start w:val="1"/>
+      <w:numFmt w:val="decimal"/>
+      <w:lvlText w:val="%1."/>
+      <w:lvlJc w:val="left"/>
+      <w:pPr>
+        <w:ind w:left="720" w:hanging="360"/>
+      </w:pPr>
+      <w:rPr>
+        <w:b w:val="0"/>
+        <w:sz w:val="24"/>
+        <w:szCs w:val="24"/>
+      </w:rPr>
+    </w:lvl>
+    <w:lvl w:ilvl="1" w:tplc="40090019" w:tentative="1">
+      <w:start w:val="1"/>
+      <w:numFmt w:val="lowerLetter"/>
+      <w:lvlText w:val="%2."/>
+      <w:lvlJc w:val="left"/>
+      <w:pPr>
+        <w:ind w:left="1440" w:hanging="360"/>
+      </w:pPr>
+    </w:lvl>
+    <w:lvl w:ilvl="2" w:tplc="4009001B" w:tentative="1">
+      <w:start w:val="1"/>
+      <w:numFmt w:val="lowerRoman"/>
+      <w:lvlText w:val="%3."/>
+      <w:lvlJc w:val="right"/>
+      <w:pPr>
+        <w:ind w:left="2160" w:hanging="180"/>
+      </w:pPr>
+    </w:lvl>
+    <w:lvl w:ilvl="3" w:tplc="4009000F" w:tentative="1">
+      <w:start w:val="1"/>
+      <w:numFmt w:val="decimal"/>
+      <w:lvlText w:val="%4."/>
+      <w:lvlJc w:val="left"/>
+      <w:pPr>
+        <w:ind w:left="2880" w:hanging="360"/>
+      </w:pPr>
+    </w:lvl>
+    <w:lvl w:ilvl="4" w:tplc="40090019" w:tentative="1">
+      <w:start w:val="1"/>
+      <w:numFmt w:val="lowerLetter"/>
+      <w:lvlText w:val="%5."/>
+      <w:lvlJc w:val="left"/>
+      <w:pPr>
+        <w:ind w:left="3600" w:hanging="360"/>
+      </w:pPr>
+    </w:lvl>
+    <w:lvl w:ilvl="5" w:tplc="4009001B" w:tentative="1">
+      <w:start w:val="1"/>
+      <w:numFmt w:val="lowerRoman"/>
+      <w:lvlText w:val="%6."/>
+      <w:lvlJc w:val="right"/>
+      <w:pPr>
+        <w:ind w:left="4320" w:hanging="180"/>
+      </w:pPr>
+    </w:lvl>
+    <w:lvl w:ilvl="6" w:tplc="4009000F" w:tentative="1">
+      <w:start w:val="1"/>
+      <w:numFmt w:val="decimal"/>
+      <w:lvlText w:val="%7."/>
+      <w:lvlJc w:val="left"/>
+      <w:pPr>
+        <w:ind w:left="5040" w:hanging="360"/>
+      </w:pPr>
+    </w:lvl>
+    <w:lvl w:ilvl="7" w:tplc="40090019" w:tentative="1">
+      <w:start w:val="1"/>
+      <w:numFmt w:val="lowerLetter"/>
+      <w:lvlText w:val="%8."/>
+      <w:lvlJc w:val="left"/>
+      <w:pPr>
+        <w:ind w:left="5760" w:hanging="360"/>
+      </w:pPr>
+    </w:lvl>
+    <w:lvl w:ilvl="8" w:tplc="4009001B" w:tentative="1">
+      <w:start w:val="1"/>
+      <w:numFmt w:val="lowerRoman"/>
+      <w:lvlText w:val="%9."/>
+      <w:lvlJc w:val="right"/>
+      <w:pPr>
+        <w:ind w:left="6480" w:hanging="180"/>
+      </w:pPr>
+    </w:lvl>
+  </w:abstractNum>
+  <w:abstractNum w:abstractNumId="8">
     <w:nsid w:val="3D7D1306"/>
     <w:multiLevelType w:val="hybridMultilevel"/>
     <w:tmpl w:val="EE96B864"/>
@@ -1464,7 +2745,7 @@
       <w:lvlText w:val="%1."/>
       <w:lvlJc w:val="left"/>
       <w:pPr>
-        <w:ind w:left="1080" w:hanging="360"/>
+        <w:ind w:left="720" w:hanging="360"/>
       </w:pPr>
     </w:lvl>
     <w:lvl w:ilvl="1" w:tplc="40090019" w:tentative="1">
@@ -1473,7 +2754,7 @@
       <w:lvlText w:val="%2."/>
       <w:lvlJc w:val="left"/>
       <w:pPr>
-        <w:ind w:left="1800" w:hanging="360"/>
+        <w:ind w:left="1440" w:hanging="360"/>
       </w:pPr>
     </w:lvl>
     <w:lvl w:ilvl="2" w:tplc="4009001B" w:tentative="1">
@@ -1482,7 +2763,7 @@
       <w:lvlText w:val="%3."/>
       <w:lvlJc w:val="right"/>
       <w:pPr>
-        <w:ind w:left="2520" w:hanging="180"/>
+        <w:ind w:left="2160" w:hanging="180"/>
       </w:pPr>
     </w:lvl>
     <w:lvl w:ilvl="3" w:tplc="4009000F" w:tentative="1">
@@ -1491,7 +2772,7 @@
       <w:lvlText w:val="%4."/>
       <w:lvlJc w:val="left"/>
       <w:pPr>
-        <w:ind w:left="3240" w:hanging="360"/>
+        <w:ind w:left="2880" w:hanging="360"/>
       </w:pPr>
     </w:lvl>
     <w:lvl w:ilvl="4" w:tplc="40090019" w:tentative="1">
@@ -1500,7 +2781,7 @@
       <w:lvlText w:val="%5."/>
       <w:lvlJc w:val="left"/>
       <w:pPr>
-        <w:ind w:left="3960" w:hanging="360"/>
+        <w:ind w:left="3600" w:hanging="360"/>
       </w:pPr>
     </w:lvl>
     <w:lvl w:ilvl="5" w:tplc="4009001B" w:tentative="1">
@@ -1509,7 +2790,7 @@
       <w:lvlText w:val="%6."/>
       <w:lvlJc w:val="right"/>
       <w:pPr>
-        <w:ind w:left="4680" w:hanging="180"/>
+        <w:ind w:left="4320" w:hanging="180"/>
       </w:pPr>
     </w:lvl>
     <w:lvl w:ilvl="6" w:tplc="4009000F" w:tentative="1">
@@ -1518,7 +2799,7 @@
       <w:lvlText w:val="%7."/>
       <w:lvlJc w:val="left"/>
       <w:pPr>
-        <w:ind w:left="5400" w:hanging="360"/>
+        <w:ind w:left="5040" w:hanging="360"/>
       </w:pPr>
     </w:lvl>
     <w:lvl w:ilvl="7" w:tplc="40090019" w:tentative="1">
@@ -1527,7 +2808,7 @@
       <w:lvlText w:val="%8."/>
       <w:lvlJc w:val="left"/>
       <w:pPr>
-        <w:ind w:left="6120" w:hanging="360"/>
+        <w:ind w:left="5760" w:hanging="360"/>
       </w:pPr>
     </w:lvl>
     <w:lvl w:ilvl="8" w:tplc="4009001B" w:tentative="1">
@@ -1536,11 +2817,365 @@
       <w:lvlText w:val="%9."/>
       <w:lvlJc w:val="right"/>
       <w:pPr>
-        <w:ind w:left="6840" w:hanging="180"/>
+        <w:ind w:left="6480" w:hanging="180"/>
       </w:pPr>
     </w:lvl>
   </w:abstractNum>
-  <w:abstractNum w:abstractNumId="4">
+  <w:abstractNum w:abstractNumId="9">
+    <w:nsid w:val="47BF22D5"/>
+    <w:multiLevelType w:val="hybridMultilevel"/>
+    <w:tmpl w:val="07C0CC26"/>
+    <w:lvl w:ilvl="0" w:tplc="4009000F">
+      <w:start w:val="1"/>
+      <w:numFmt w:val="decimal"/>
+      <w:lvlText w:val="%1."/>
+      <w:lvlJc w:val="left"/>
+      <w:pPr>
+        <w:ind w:left="720" w:hanging="360"/>
+      </w:pPr>
+    </w:lvl>
+    <w:lvl w:ilvl="1" w:tplc="40090019" w:tentative="1">
+      <w:start w:val="1"/>
+      <w:numFmt w:val="lowerLetter"/>
+      <w:lvlText w:val="%2."/>
+      <w:lvlJc w:val="left"/>
+      <w:pPr>
+        <w:ind w:left="1440" w:hanging="360"/>
+      </w:pPr>
+    </w:lvl>
+    <w:lvl w:ilvl="2" w:tplc="4009001B" w:tentative="1">
+      <w:start w:val="1"/>
+      <w:numFmt w:val="lowerRoman"/>
+      <w:lvlText w:val="%3."/>
+      <w:lvlJc w:val="right"/>
+      <w:pPr>
+        <w:ind w:left="2160" w:hanging="180"/>
+      </w:pPr>
+    </w:lvl>
+    <w:lvl w:ilvl="3" w:tplc="4009000F" w:tentative="1">
+      <w:start w:val="1"/>
+      <w:numFmt w:val="decimal"/>
+      <w:lvlText w:val="%4."/>
+      <w:lvlJc w:val="left"/>
+      <w:pPr>
+        <w:ind w:left="2880" w:hanging="360"/>
+      </w:pPr>
+    </w:lvl>
+    <w:lvl w:ilvl="4" w:tplc="40090019" w:tentative="1">
+      <w:start w:val="1"/>
+      <w:numFmt w:val="lowerLetter"/>
+      <w:lvlText w:val="%5."/>
+      <w:lvlJc w:val="left"/>
+      <w:pPr>
+        <w:ind w:left="3600" w:hanging="360"/>
+      </w:pPr>
+    </w:lvl>
+    <w:lvl w:ilvl="5" w:tplc="4009001B" w:tentative="1">
+      <w:start w:val="1"/>
+      <w:numFmt w:val="lowerRoman"/>
+      <w:lvlText w:val="%6."/>
+      <w:lvlJc w:val="right"/>
+      <w:pPr>
+        <w:ind w:left="4320" w:hanging="180"/>
+      </w:pPr>
+    </w:lvl>
+    <w:lvl w:ilvl="6" w:tplc="4009000F" w:tentative="1">
+      <w:start w:val="1"/>
+      <w:numFmt w:val="decimal"/>
+      <w:lvlText w:val="%7."/>
+      <w:lvlJc w:val="left"/>
+      <w:pPr>
+        <w:ind w:left="5040" w:hanging="360"/>
+      </w:pPr>
+    </w:lvl>
+    <w:lvl w:ilvl="7" w:tplc="40090019" w:tentative="1">
+      <w:start w:val="1"/>
+      <w:numFmt w:val="lowerLetter"/>
+      <w:lvlText w:val="%8."/>
+      <w:lvlJc w:val="left"/>
+      <w:pPr>
+        <w:ind w:left="5760" w:hanging="360"/>
+      </w:pPr>
+    </w:lvl>
+    <w:lvl w:ilvl="8" w:tplc="4009001B" w:tentative="1">
+      <w:start w:val="1"/>
+      <w:numFmt w:val="lowerRoman"/>
+      <w:lvlText w:val="%9."/>
+      <w:lvlJc w:val="right"/>
+      <w:pPr>
+        <w:ind w:left="6480" w:hanging="180"/>
+      </w:pPr>
+    </w:lvl>
+  </w:abstractNum>
+  <w:abstractNum w:abstractNumId="10">
+    <w:nsid w:val="4AA447D8"/>
+    <w:multiLevelType w:val="hybridMultilevel"/>
+    <w:tmpl w:val="F4E8074A"/>
+    <w:lvl w:ilvl="0" w:tplc="B5120C22">
+      <w:start w:val="1"/>
+      <w:numFmt w:val="decimal"/>
+      <w:lvlText w:val="%1."/>
+      <w:lvlJc w:val="left"/>
+      <w:pPr>
+        <w:ind w:left="720" w:hanging="360"/>
+      </w:pPr>
+      <w:rPr>
+        <w:b w:val="0"/>
+        <w:sz w:val="24"/>
+        <w:szCs w:val="24"/>
+      </w:rPr>
+    </w:lvl>
+    <w:lvl w:ilvl="1" w:tplc="40090019" w:tentative="1">
+      <w:start w:val="1"/>
+      <w:numFmt w:val="lowerLetter"/>
+      <w:lvlText w:val="%2."/>
+      <w:lvlJc w:val="left"/>
+      <w:pPr>
+        <w:ind w:left="1440" w:hanging="360"/>
+      </w:pPr>
+    </w:lvl>
+    <w:lvl w:ilvl="2" w:tplc="4009001B" w:tentative="1">
+      <w:start w:val="1"/>
+      <w:numFmt w:val="lowerRoman"/>
+      <w:lvlText w:val="%3."/>
+      <w:lvlJc w:val="right"/>
+      <w:pPr>
+        <w:ind w:left="2160" w:hanging="180"/>
+      </w:pPr>
+    </w:lvl>
+    <w:lvl w:ilvl="3" w:tplc="4009000F" w:tentative="1">
+      <w:start w:val="1"/>
+      <w:numFmt w:val="decimal"/>
+      <w:lvlText w:val="%4."/>
+      <w:lvlJc w:val="left"/>
+      <w:pPr>
+        <w:ind w:left="2880" w:hanging="360"/>
+      </w:pPr>
+    </w:lvl>
+    <w:lvl w:ilvl="4" w:tplc="40090019" w:tentative="1">
+      <w:start w:val="1"/>
+      <w:numFmt w:val="lowerLetter"/>
+      <w:lvlText w:val="%5."/>
+      <w:lvlJc w:val="left"/>
+      <w:pPr>
+        <w:ind w:left="3600" w:hanging="360"/>
+      </w:pPr>
+    </w:lvl>
+    <w:lvl w:ilvl="5" w:tplc="4009001B" w:tentative="1">
+      <w:start w:val="1"/>
+      <w:numFmt w:val="lowerRoman"/>
+      <w:lvlText w:val="%6."/>
+      <w:lvlJc w:val="right"/>
+      <w:pPr>
+        <w:ind w:left="4320" w:hanging="180"/>
+      </w:pPr>
+    </w:lvl>
+    <w:lvl w:ilvl="6" w:tplc="4009000F" w:tentative="1">
+      <w:start w:val="1"/>
+      <w:numFmt w:val="decimal"/>
+      <w:lvlText w:val="%7."/>
+      <w:lvlJc w:val="left"/>
+      <w:pPr>
+        <w:ind w:left="5040" w:hanging="360"/>
+      </w:pPr>
+    </w:lvl>
+    <w:lvl w:ilvl="7" w:tplc="40090019" w:tentative="1">
+      <w:start w:val="1"/>
+      <w:numFmt w:val="lowerLetter"/>
+      <w:lvlText w:val="%8."/>
+      <w:lvlJc w:val="left"/>
+      <w:pPr>
+        <w:ind w:left="5760" w:hanging="360"/>
+      </w:pPr>
+    </w:lvl>
+    <w:lvl w:ilvl="8" w:tplc="4009001B" w:tentative="1">
+      <w:start w:val="1"/>
+      <w:numFmt w:val="lowerRoman"/>
+      <w:lvlText w:val="%9."/>
+      <w:lvlJc w:val="right"/>
+      <w:pPr>
+        <w:ind w:left="6480" w:hanging="180"/>
+      </w:pPr>
+    </w:lvl>
+  </w:abstractNum>
+  <w:abstractNum w:abstractNumId="11">
+    <w:nsid w:val="55526549"/>
+    <w:multiLevelType w:val="hybridMultilevel"/>
+    <w:tmpl w:val="B1CA4476"/>
+    <w:lvl w:ilvl="0" w:tplc="4009000F">
+      <w:start w:val="1"/>
+      <w:numFmt w:val="decimal"/>
+      <w:lvlText w:val="%1."/>
+      <w:lvlJc w:val="left"/>
+      <w:pPr>
+        <w:ind w:left="720" w:hanging="360"/>
+      </w:pPr>
+    </w:lvl>
+    <w:lvl w:ilvl="1" w:tplc="40090019" w:tentative="1">
+      <w:start w:val="1"/>
+      <w:numFmt w:val="lowerLetter"/>
+      <w:lvlText w:val="%2."/>
+      <w:lvlJc w:val="left"/>
+      <w:pPr>
+        <w:ind w:left="1440" w:hanging="360"/>
+      </w:pPr>
+    </w:lvl>
+    <w:lvl w:ilvl="2" w:tplc="4009001B" w:tentative="1">
+      <w:start w:val="1"/>
+      <w:numFmt w:val="lowerRoman"/>
+      <w:lvlText w:val="%3."/>
+      <w:lvlJc w:val="right"/>
+      <w:pPr>
+        <w:ind w:left="2160" w:hanging="180"/>
+      </w:pPr>
+    </w:lvl>
+    <w:lvl w:ilvl="3" w:tplc="4009000F" w:tentative="1">
+      <w:start w:val="1"/>
+      <w:numFmt w:val="decimal"/>
+      <w:lvlText w:val="%4."/>
+      <w:lvlJc w:val="left"/>
+      <w:pPr>
+        <w:ind w:left="2880" w:hanging="360"/>
+      </w:pPr>
+    </w:lvl>
+    <w:lvl w:ilvl="4" w:tplc="40090019" w:tentative="1">
+      <w:start w:val="1"/>
+      <w:numFmt w:val="lowerLetter"/>
+      <w:lvlText w:val="%5."/>
+      <w:lvlJc w:val="left"/>
+      <w:pPr>
+        <w:ind w:left="3600" w:hanging="360"/>
+      </w:pPr>
+    </w:lvl>
+    <w:lvl w:ilvl="5" w:tplc="4009001B" w:tentative="1">
+      <w:start w:val="1"/>
+      <w:numFmt w:val="lowerRoman"/>
+      <w:lvlText w:val="%6."/>
+      <w:lvlJc w:val="right"/>
+      <w:pPr>
+        <w:ind w:left="4320" w:hanging="180"/>
+      </w:pPr>
+    </w:lvl>
+    <w:lvl w:ilvl="6" w:tplc="4009000F" w:tentative="1">
+      <w:start w:val="1"/>
+      <w:numFmt w:val="decimal"/>
+      <w:lvlText w:val="%7."/>
+      <w:lvlJc w:val="left"/>
+      <w:pPr>
+        <w:ind w:left="5040" w:hanging="360"/>
+      </w:pPr>
+    </w:lvl>
+    <w:lvl w:ilvl="7" w:tplc="40090019" w:tentative="1">
+      <w:start w:val="1"/>
+      <w:numFmt w:val="lowerLetter"/>
+      <w:lvlText w:val="%8."/>
+      <w:lvlJc w:val="left"/>
+      <w:pPr>
+        <w:ind w:left="5760" w:hanging="360"/>
+      </w:pPr>
+    </w:lvl>
+    <w:lvl w:ilvl="8" w:tplc="4009001B" w:tentative="1">
+      <w:start w:val="1"/>
+      <w:numFmt w:val="lowerRoman"/>
+      <w:lvlText w:val="%9."/>
+      <w:lvlJc w:val="right"/>
+      <w:pPr>
+        <w:ind w:left="6480" w:hanging="180"/>
+      </w:pPr>
+    </w:lvl>
+  </w:abstractNum>
+  <w:abstractNum w:abstractNumId="12">
+    <w:nsid w:val="5C9E5B8A"/>
+    <w:multiLevelType w:val="hybridMultilevel"/>
+    <w:tmpl w:val="04EADBC4"/>
+    <w:lvl w:ilvl="0" w:tplc="B5120C22">
+      <w:start w:val="1"/>
+      <w:numFmt w:val="decimal"/>
+      <w:lvlText w:val="%1."/>
+      <w:lvlJc w:val="left"/>
+      <w:pPr>
+        <w:ind w:left="720" w:hanging="360"/>
+      </w:pPr>
+      <w:rPr>
+        <w:b w:val="0"/>
+        <w:sz w:val="24"/>
+        <w:szCs w:val="24"/>
+      </w:rPr>
+    </w:lvl>
+    <w:lvl w:ilvl="1" w:tplc="40090019" w:tentative="1">
+      <w:start w:val="1"/>
+      <w:numFmt w:val="lowerLetter"/>
+      <w:lvlText w:val="%2."/>
+      <w:lvlJc w:val="left"/>
+      <w:pPr>
+        <w:ind w:left="1440" w:hanging="360"/>
+      </w:pPr>
+    </w:lvl>
+    <w:lvl w:ilvl="2" w:tplc="4009001B" w:tentative="1">
+      <w:start w:val="1"/>
+      <w:numFmt w:val="lowerRoman"/>
+      <w:lvlText w:val="%3."/>
+      <w:lvlJc w:val="right"/>
+      <w:pPr>
+        <w:ind w:left="2160" w:hanging="180"/>
+      </w:pPr>
+    </w:lvl>
+    <w:lvl w:ilvl="3" w:tplc="4009000F" w:tentative="1">
+      <w:start w:val="1"/>
+      <w:numFmt w:val="decimal"/>
+      <w:lvlText w:val="%4."/>
+      <w:lvlJc w:val="left"/>
+      <w:pPr>
+        <w:ind w:left="2880" w:hanging="360"/>
+      </w:pPr>
+    </w:lvl>
+    <w:lvl w:ilvl="4" w:tplc="40090019" w:tentative="1">
+      <w:start w:val="1"/>
+      <w:numFmt w:val="lowerLetter"/>
+      <w:lvlText w:val="%5."/>
+      <w:lvlJc w:val="left"/>
+      <w:pPr>
+        <w:ind w:left="3600" w:hanging="360"/>
+      </w:pPr>
+    </w:lvl>
+    <w:lvl w:ilvl="5" w:tplc="4009001B" w:tentative="1">
+      <w:start w:val="1"/>
+      <w:numFmt w:val="lowerRoman"/>
+      <w:lvlText w:val="%6."/>
+      <w:lvlJc w:val="right"/>
+      <w:pPr>
+        <w:ind w:left="4320" w:hanging="180"/>
+      </w:pPr>
+    </w:lvl>
+    <w:lvl w:ilvl="6" w:tplc="4009000F" w:tentative="1">
+      <w:start w:val="1"/>
+      <w:numFmt w:val="decimal"/>
+      <w:lvlText w:val="%7."/>
+      <w:lvlJc w:val="left"/>
+      <w:pPr>
+        <w:ind w:left="5040" w:hanging="360"/>
+      </w:pPr>
+    </w:lvl>
+    <w:lvl w:ilvl="7" w:tplc="40090019" w:tentative="1">
+      <w:start w:val="1"/>
+      <w:numFmt w:val="lowerLetter"/>
+      <w:lvlText w:val="%8."/>
+      <w:lvlJc w:val="left"/>
+      <w:pPr>
+        <w:ind w:left="5760" w:hanging="360"/>
+      </w:pPr>
+    </w:lvl>
+    <w:lvl w:ilvl="8" w:tplc="4009001B" w:tentative="1">
+      <w:start w:val="1"/>
+      <w:numFmt w:val="lowerRoman"/>
+      <w:lvlText w:val="%9."/>
+      <w:lvlJc w:val="right"/>
+      <w:pPr>
+        <w:ind w:left="6480" w:hanging="180"/>
+      </w:pPr>
+    </w:lvl>
+  </w:abstractNum>
+  <w:abstractNum w:abstractNumId="13">
     <w:nsid w:val="5F11626B"/>
     <w:multiLevelType w:val="hybridMultilevel"/>
     <w:tmpl w:val="DA2A3D52"/>
@@ -1626,7 +3261,7 @@
       </w:pPr>
     </w:lvl>
   </w:abstractNum>
-  <w:abstractNum w:abstractNumId="5">
+  <w:abstractNum w:abstractNumId="14">
     <w:nsid w:val="63BA1785"/>
     <w:multiLevelType w:val="hybridMultilevel"/>
     <w:tmpl w:val="14927BC4"/>
@@ -1712,7 +3347,7 @@
       </w:pPr>
     </w:lvl>
   </w:abstractNum>
-  <w:abstractNum w:abstractNumId="6">
+  <w:abstractNum w:abstractNumId="15">
     <w:nsid w:val="70152D2B"/>
     <w:multiLevelType w:val="hybridMultilevel"/>
     <w:tmpl w:val="11A2F63C"/>
@@ -1722,7 +3357,7 @@
       <w:lvlText w:val="%1."/>
       <w:lvlJc w:val="left"/>
       <w:pPr>
-        <w:ind w:left="1080" w:hanging="360"/>
+        <w:ind w:left="720" w:hanging="360"/>
       </w:pPr>
     </w:lvl>
     <w:lvl w:ilvl="1" w:tplc="40090019" w:tentative="1">
@@ -1731,7 +3366,7 @@
       <w:lvlText w:val="%2."/>
       <w:lvlJc w:val="left"/>
       <w:pPr>
-        <w:ind w:left="1800" w:hanging="360"/>
+        <w:ind w:left="1440" w:hanging="360"/>
       </w:pPr>
     </w:lvl>
     <w:lvl w:ilvl="2" w:tplc="4009001B" w:tentative="1">
@@ -1740,7 +3375,7 @@
       <w:lvlText w:val="%3."/>
       <w:lvlJc w:val="right"/>
       <w:pPr>
-        <w:ind w:left="2520" w:hanging="180"/>
+        <w:ind w:left="2160" w:hanging="180"/>
       </w:pPr>
     </w:lvl>
     <w:lvl w:ilvl="3" w:tplc="4009000F" w:tentative="1">
@@ -1749,7 +3384,7 @@
       <w:lvlText w:val="%4."/>
       <w:lvlJc w:val="left"/>
       <w:pPr>
-        <w:ind w:left="3240" w:hanging="360"/>
+        <w:ind w:left="2880" w:hanging="360"/>
       </w:pPr>
     </w:lvl>
     <w:lvl w:ilvl="4" w:tplc="40090019" w:tentative="1">
@@ -1758,7 +3393,7 @@
       <w:lvlText w:val="%5."/>
       <w:lvlJc w:val="left"/>
       <w:pPr>
-        <w:ind w:left="3960" w:hanging="360"/>
+        <w:ind w:left="3600" w:hanging="360"/>
       </w:pPr>
     </w:lvl>
     <w:lvl w:ilvl="5" w:tplc="4009001B" w:tentative="1">
@@ -1767,7 +3402,7 @@
       <w:lvlText w:val="%6."/>
       <w:lvlJc w:val="right"/>
       <w:pPr>
-        <w:ind w:left="4680" w:hanging="180"/>
+        <w:ind w:left="4320" w:hanging="180"/>
       </w:pPr>
     </w:lvl>
     <w:lvl w:ilvl="6" w:tplc="4009000F" w:tentative="1">
@@ -1776,7 +3411,7 @@
       <w:lvlText w:val="%7."/>
       <w:lvlJc w:val="left"/>
       <w:pPr>
-        <w:ind w:left="5400" w:hanging="360"/>
+        <w:ind w:left="5040" w:hanging="360"/>
       </w:pPr>
     </w:lvl>
     <w:lvl w:ilvl="7" w:tplc="40090019" w:tentative="1">
@@ -1785,7 +3420,7 @@
       <w:lvlText w:val="%8."/>
       <w:lvlJc w:val="left"/>
       <w:pPr>
-        <w:ind w:left="6120" w:hanging="360"/>
+        <w:ind w:left="5760" w:hanging="360"/>
       </w:pPr>
     </w:lvl>
     <w:lvl w:ilvl="8" w:tplc="4009001B" w:tentative="1">
@@ -1794,11 +3429,11 @@
       <w:lvlText w:val="%9."/>
       <w:lvlJc w:val="right"/>
       <w:pPr>
-        <w:ind w:left="6840" w:hanging="180"/>
+        <w:ind w:left="6480" w:hanging="180"/>
       </w:pPr>
     </w:lvl>
   </w:abstractNum>
-  <w:abstractNum w:abstractNumId="7">
+  <w:abstractNum w:abstractNumId="16">
     <w:nsid w:val="70CF7EBC"/>
     <w:multiLevelType w:val="hybridMultilevel"/>
     <w:tmpl w:val="7C4CF80A"/>
@@ -1885,28 +3520,55 @@
     </w:lvl>
   </w:abstractNum>
   <w:num w:numId="1">
+    <w:abstractNumId w:val="16"/>
+  </w:num>
+  <w:num w:numId="2">
+    <w:abstractNumId w:val="13"/>
+  </w:num>
+  <w:num w:numId="3">
+    <w:abstractNumId w:val="2"/>
+  </w:num>
+  <w:num w:numId="4">
+    <w:abstractNumId w:val="8"/>
+  </w:num>
+  <w:num w:numId="5">
+    <w:abstractNumId w:val="14"/>
+  </w:num>
+  <w:num w:numId="6">
+    <w:abstractNumId w:val="15"/>
+  </w:num>
+  <w:num w:numId="7">
+    <w:abstractNumId w:val="5"/>
+  </w:num>
+  <w:num w:numId="8">
+    <w:abstractNumId w:val="4"/>
+  </w:num>
+  <w:num w:numId="9">
+    <w:abstractNumId w:val="9"/>
+  </w:num>
+  <w:num w:numId="10">
+    <w:abstractNumId w:val="3"/>
+  </w:num>
+  <w:num w:numId="11">
+    <w:abstractNumId w:val="11"/>
+  </w:num>
+  <w:num w:numId="12">
     <w:abstractNumId w:val="7"/>
   </w:num>
-  <w:num w:numId="2">
-    <w:abstractNumId w:val="4"/>
+  <w:num w:numId="13">
+    <w:abstractNumId w:val="12"/>
   </w:num>
-  <w:num w:numId="3">
+  <w:num w:numId="14">
+    <w:abstractNumId w:val="6"/>
+  </w:num>
+  <w:num w:numId="15">
     <w:abstractNumId w:val="0"/>
   </w:num>
-  <w:num w:numId="4">
-    <w:abstractNumId w:val="3"/>
+  <w:num w:numId="16">
+    <w:abstractNumId w:val="1"/>
   </w:num>
-  <w:num w:numId="5">
-    <w:abstractNumId w:val="5"/>
-  </w:num>
-  <w:num w:numId="6">
-    <w:abstractNumId w:val="6"/>
-  </w:num>
-  <w:num w:numId="7">
-    <w:abstractNumId w:val="2"/>
-  </w:num>
-  <w:num w:numId="8">
-    <w:abstractNumId w:val="1"/>
+  <w:num w:numId="17">
+    <w:abstractNumId w:val="10"/>
   </w:num>
 </w:numbering>
 </file>
@@ -2613,7 +4275,7 @@
 </file>
 
 <file path=customXml/itemProps1.xml><?xml version="1.0" encoding="utf-8"?>
-<ds:datastoreItem xmlns:ds="http://schemas.openxmlformats.org/officeDocument/2006/customXml" ds:itemID="{279193F3-DD9E-4C4D-934E-3B90803804FA}">
+<ds:datastoreItem xmlns:ds="http://schemas.openxmlformats.org/officeDocument/2006/customXml" ds:itemID="{4B7E3AD5-3F05-45A3-BA9B-DF421694CB08}">
   <ds:schemaRefs>
     <ds:schemaRef ds:uri="http://schemas.openxmlformats.org/officeDocument/2006/bibliography"/>
   </ds:schemaRefs>

</xml_diff>